<commit_message>
Bearbeiten des Lasten und Pflichtenheftes
</commit_message>
<xml_diff>
--- a/übungsprojekt/Dokumente/Microsoft Word-Dokument (neu).docx
+++ b/übungsprojekt/Dokumente/Microsoft Word-Dokument (neu).docx
@@ -26,7 +26,7 @@
         <w:pStyle w:val="Listenabsatz"/>
         <w:numPr>
           <w:ilvl w:val="0"/>
-          <w:numId w:val="1"/>
+          <w:numId w:val="2"/>
         </w:numPr>
       </w:pPr>
       <w:r>
@@ -81,7 +81,7 @@
         <w:pStyle w:val="Listenabsatz"/>
         <w:numPr>
           <w:ilvl w:val="0"/>
-          <w:numId w:val="1"/>
+          <w:numId w:val="2"/>
         </w:numPr>
       </w:pPr>
       <w:r>
@@ -96,16 +96,7 @@
         <w:pStyle w:val="Listenabsatz"/>
       </w:pPr>
       <w:r>
-        <w:t>Es sind mehrere Fenster für die</w:t>
-      </w:r>
-      <w:r>
-        <w:t xml:space="preserve"> A</w:t>
-      </w:r>
-      <w:r>
-        <w:t>nsichten</w:t>
-      </w:r>
-      <w:r>
-        <w:t xml:space="preserve"> gewünscht.</w:t>
+        <w:t>Es sind mehrere Fenster für die Ansichten gewünscht.</w:t>
       </w:r>
     </w:p>
     <w:p>
@@ -113,7 +104,7 @@
         <w:pStyle w:val="Listenabsatz"/>
         <w:numPr>
           <w:ilvl w:val="0"/>
-          <w:numId w:val="1"/>
+          <w:numId w:val="2"/>
         </w:numPr>
       </w:pPr>
       <w:r>
@@ -128,22 +119,7 @@
         <w:pStyle w:val="Listenabsatz"/>
       </w:pPr>
       <w:r>
-        <w:t xml:space="preserve">Benutzerdefinierte </w:t>
-      </w:r>
-      <w:r>
-        <w:t>Termin und Kontakt Anlage, sowie die</w:t>
-      </w:r>
-      <w:r>
-        <w:t xml:space="preserve"> </w:t>
-      </w:r>
-      <w:r>
-        <w:t>benutzerdefinierte</w:t>
-      </w:r>
-      <w:r>
-        <w:t xml:space="preserve"> </w:t>
-      </w:r>
-      <w:r>
-        <w:t>Einsicht ist nicht im Produkt enthalten.</w:t>
+        <w:t>Benutzerdefinierte Termin und Kontakt Anlage, sowie die benutzerdefinierte Einsicht ist nicht im Produkt enthalten.</w:t>
       </w:r>
     </w:p>
     <w:p>
@@ -178,7 +154,7 @@
         <w:pStyle w:val="Default"/>
         <w:numPr>
           <w:ilvl w:val="0"/>
-          <w:numId w:val="1"/>
+          <w:numId w:val="2"/>
         </w:numPr>
         <w:spacing w:line="276" w:lineRule="auto"/>
         <w:rPr>
@@ -217,14 +193,7 @@
           <w:sz w:val="23"/>
           <w:szCs w:val="23"/>
         </w:rPr>
-        <w:t>Das Produkt soll im Bereich der Terminplanung verwendet werden</w:t>
-      </w:r>
-      <w:r>
-        <w:rPr>
-          <w:sz w:val="23"/>
-          <w:szCs w:val="23"/>
-        </w:rPr>
-        <w:t>.</w:t>
+        <w:t>Das Produkt soll im Bereich der Terminplanung verwendet werden.</w:t>
       </w:r>
     </w:p>
     <w:p>
@@ -242,7 +211,7 @@
         <w:pStyle w:val="Default"/>
         <w:numPr>
           <w:ilvl w:val="0"/>
-          <w:numId w:val="1"/>
+          <w:numId w:val="2"/>
         </w:numPr>
         <w:spacing w:line="276" w:lineRule="auto"/>
         <w:rPr>
@@ -281,21 +250,7 @@
           <w:sz w:val="23"/>
           <w:szCs w:val="23"/>
         </w:rPr>
-        <w:t xml:space="preserve">Das Produktmanagement </w:t>
-      </w:r>
-      <w:r>
-        <w:rPr>
-          <w:sz w:val="23"/>
-          <w:szCs w:val="23"/>
-        </w:rPr>
-        <w:t>im eigenen</w:t>
-      </w:r>
-      <w:r>
-        <w:rPr>
-          <w:sz w:val="23"/>
-          <w:szCs w:val="23"/>
-        </w:rPr>
-        <w:t xml:space="preserve"> Unternehmen.</w:t>
+        <w:t>Das Produktmanagement im eigenen Unternehmen.</w:t>
       </w:r>
     </w:p>
     <w:p>
@@ -400,23 +355,7 @@
           <w:sz w:val="23"/>
           <w:szCs w:val="23"/>
         </w:rPr>
-        <w:t xml:space="preserve">Das </w:t>
-      </w:r>
-      <w:r>
-        <w:rPr>
-          <w:rFonts w:ascii="Times New Roman" w:hAnsi="Times New Roman" w:cs="Times New Roman"/>
-          <w:sz w:val="23"/>
-          <w:szCs w:val="23"/>
-        </w:rPr>
-        <w:t>System</w:t>
-      </w:r>
-      <w:r>
-        <w:rPr>
-          <w:rFonts w:ascii="Times New Roman" w:hAnsi="Times New Roman" w:cs="Times New Roman"/>
-          <w:sz w:val="23"/>
-          <w:szCs w:val="23"/>
-        </w:rPr>
-        <w:t xml:space="preserve"> soll ganztägig in Betrieb sein</w:t>
+        <w:t>Das System soll ganztägig in Betrieb sein</w:t>
       </w:r>
       <w:r>
         <w:rPr>
@@ -460,31 +399,7 @@
           <w:sz w:val="23"/>
           <w:szCs w:val="23"/>
         </w:rPr>
-        <w:t>Das System soll im unbeaufsichtigten B</w:t>
-      </w:r>
-      <w:r>
-        <w:rPr>
-          <w:rFonts w:ascii="Times New Roman" w:hAnsi="Times New Roman" w:cs="Times New Roman"/>
-          <w:sz w:val="23"/>
-          <w:szCs w:val="23"/>
-        </w:rPr>
-        <w:t>etrieb</w:t>
-      </w:r>
-      <w:r>
-        <w:rPr>
-          <w:rFonts w:ascii="Times New Roman" w:hAnsi="Times New Roman" w:cs="Times New Roman"/>
-          <w:sz w:val="23"/>
-          <w:szCs w:val="23"/>
-        </w:rPr>
-        <w:t xml:space="preserve"> lauffähig sein</w:t>
-      </w:r>
-      <w:r>
-        <w:rPr>
-          <w:rFonts w:ascii="Times New Roman" w:hAnsi="Times New Roman" w:cs="Times New Roman"/>
-          <w:sz w:val="23"/>
-          <w:szCs w:val="23"/>
-        </w:rPr>
-        <w:t xml:space="preserve">. </w:t>
+        <w:t xml:space="preserve">Das System soll im unbeaufsichtigten Betrieb lauffähig sein. </w:t>
       </w:r>
     </w:p>
     <w:p>
@@ -519,7 +434,7 @@
         <w:pStyle w:val="Default"/>
         <w:numPr>
           <w:ilvl w:val="0"/>
-          <w:numId w:val="1"/>
+          <w:numId w:val="2"/>
         </w:numPr>
         <w:spacing w:after="34" w:line="276" w:lineRule="auto"/>
         <w:rPr>
@@ -590,7 +505,7 @@
         <w:pStyle w:val="Default"/>
         <w:numPr>
           <w:ilvl w:val="0"/>
-          <w:numId w:val="1"/>
+          <w:numId w:val="2"/>
         </w:numPr>
         <w:spacing w:line="276" w:lineRule="auto"/>
         <w:rPr>
@@ -658,7 +573,7 @@
         <w:pStyle w:val="Default"/>
         <w:numPr>
           <w:ilvl w:val="0"/>
-          <w:numId w:val="1"/>
+          <w:numId w:val="2"/>
         </w:numPr>
         <w:spacing w:after="5" w:line="276" w:lineRule="auto"/>
         <w:rPr>
@@ -716,7 +631,7 @@
         <w:pStyle w:val="Default"/>
         <w:numPr>
           <w:ilvl w:val="0"/>
-          <w:numId w:val="1"/>
+          <w:numId w:val="2"/>
         </w:numPr>
         <w:spacing w:line="276" w:lineRule="auto"/>
         <w:rPr>
@@ -748,14 +663,7 @@
           <w:sz w:val="23"/>
           <w:szCs w:val="23"/>
         </w:rPr>
-        <w:t xml:space="preserve">Die Schnittstellen bestehen aus </w:t>
-      </w:r>
-      <w:r>
-        <w:rPr>
-          <w:sz w:val="23"/>
-          <w:szCs w:val="23"/>
-        </w:rPr>
-        <w:t>dem Webserver und der Datenbank.</w:t>
+        <w:t>Die Schnittstellen bestehen aus dem Webserver und der Datenbank.</w:t>
       </w:r>
     </w:p>
     <w:p>
@@ -873,7 +781,7 @@
         <w:pStyle w:val="Default"/>
         <w:numPr>
           <w:ilvl w:val="0"/>
-          <w:numId w:val="1"/>
+          <w:numId w:val="2"/>
         </w:numPr>
         <w:spacing w:line="276" w:lineRule="auto"/>
         <w:rPr>
@@ -941,7 +849,7 @@
         <w:pStyle w:val="Default"/>
         <w:numPr>
           <w:ilvl w:val="0"/>
-          <w:numId w:val="1"/>
+          <w:numId w:val="2"/>
         </w:numPr>
         <w:spacing w:line="276" w:lineRule="auto"/>
         <w:rPr>
@@ -973,14 +881,7 @@
           <w:sz w:val="23"/>
           <w:szCs w:val="23"/>
         </w:rPr>
-        <w:t xml:space="preserve">/F10/ Als Benutzer kann ich Felder durch klicken </w:t>
-      </w:r>
-      <w:r>
-        <w:rPr>
-          <w:sz w:val="23"/>
-          <w:szCs w:val="23"/>
-        </w:rPr>
-        <w:t>auswählen, diese ausfüllen und über die Schaltfläche „Speichern“ speichern.</w:t>
+        <w:t>/F10/ Als Benutzer kann ich Felder durch klicken auswählen, diese ausfüllen und über die Schaltfläche „Speichern“ speichern.</w:t>
       </w:r>
     </w:p>
     <w:p>
@@ -1016,14 +917,7 @@
           <w:sz w:val="23"/>
           <w:szCs w:val="23"/>
         </w:rPr>
-        <w:t>/F10/ Als Benutzer kann ich den angezeigten Kontakt bearbeiten und über die Schaltfläche „Speichern“ die Änderungen speichern.</w:t>
-      </w:r>
-      <w:r>
-        <w:rPr>
-          <w:sz w:val="23"/>
-          <w:szCs w:val="23"/>
-        </w:rPr>
-        <w:t xml:space="preserve"> </w:t>
+        <w:t xml:space="preserve">/F10/ Als Benutzer kann ich den angezeigten Kontakt bearbeiten und über die Schaltfläche „Speichern“ die Änderungen speichern. </w:t>
       </w:r>
     </w:p>
     <w:p>
@@ -1060,7 +954,7 @@
         <w:pStyle w:val="Default"/>
         <w:numPr>
           <w:ilvl w:val="0"/>
-          <w:numId w:val="1"/>
+          <w:numId w:val="2"/>
         </w:numPr>
         <w:spacing w:line="276" w:lineRule="auto"/>
         <w:rPr>
@@ -1191,17 +1085,7 @@
           <w:sz w:val="23"/>
           <w:szCs w:val="23"/>
         </w:rPr>
-        <w:t>/D10/</w:t>
-      </w:r>
-      <w:r>
-        <w:rPr>
-          <w:rFonts w:ascii="Calibri" w:hAnsi="Calibri" w:cs="Calibri"/>
-          <w:bCs/>
-          <w:color w:val="000000"/>
-          <w:sz w:val="23"/>
-          <w:szCs w:val="23"/>
-        </w:rPr>
-        <w:t xml:space="preserve"> Die Daten werden in einer Tabelle abgelegt und dort sicher aufgehoben.</w:t>
+        <w:t>/D10/ Die Daten werden in einer Tabelle abgelegt und dort sicher aufgehoben.</w:t>
       </w:r>
     </w:p>
     <w:p>
@@ -1236,17 +1120,13 @@
         <w:autoSpaceDN w:val="0"/>
         <w:adjustRightInd w:val="0"/>
         <w:spacing w:after="0" w:line="240" w:lineRule="auto"/>
-        <w:ind w:firstLine="708"/>
-        <w:rPr>
-          <w:rFonts w:ascii="Calibri" w:hAnsi="Calibri" w:cs="Calibri"/>
-          <w:bCs/>
-          <w:color w:val="000000"/>
-          <w:sz w:val="23"/>
-          <w:szCs w:val="23"/>
-        </w:rPr>
-      </w:pPr>
-      <w:bookmarkStart w:id="0" w:name="_GoBack"/>
-      <w:bookmarkEnd w:id="0"/>
+        <w:rPr>
+          <w:rFonts w:ascii="Calibri" w:hAnsi="Calibri" w:cs="Calibri"/>
+          <w:color w:val="000000"/>
+          <w:sz w:val="24"/>
+          <w:szCs w:val="24"/>
+        </w:rPr>
+      </w:pPr>
     </w:p>
     <w:p>
       <w:pPr>
@@ -1256,22 +1136,6 @@
         <w:spacing w:after="0" w:line="240" w:lineRule="auto"/>
         <w:rPr>
           <w:rFonts w:ascii="Calibri" w:hAnsi="Calibri" w:cs="Calibri"/>
-          <w:color w:val="000000"/>
-          <w:sz w:val="24"/>
-          <w:szCs w:val="24"/>
-        </w:rPr>
-      </w:pPr>
-    </w:p>
-    <w:p>
-      <w:pPr>
-        <w:autoSpaceDE w:val="0"/>
-        <w:autoSpaceDN w:val="0"/>
-        <w:adjustRightInd w:val="0"/>
-        <w:spacing w:after="0" w:line="240" w:lineRule="auto"/>
-        <w:rPr>
-          <w:rFonts w:ascii="Calibri" w:hAnsi="Calibri" w:cs="Calibri"/>
-          <w:b/>
-          <w:bCs/>
           <w:color w:val="000000"/>
           <w:sz w:val="23"/>
           <w:szCs w:val="23"/>
@@ -1306,22 +1170,11 @@
       <w:r>
         <w:rPr>
           <w:rFonts w:ascii="Calibri" w:hAnsi="Calibri" w:cs="Calibri"/>
-          <w:bCs/>
-          <w:color w:val="000000"/>
-          <w:sz w:val="23"/>
-          <w:szCs w:val="23"/>
-        </w:rPr>
-        <w:t>/L10/</w:t>
-      </w:r>
-      <w:r>
-        <w:rPr>
-          <w:rFonts w:ascii="Calibri" w:hAnsi="Calibri" w:cs="Calibri"/>
-          <w:bCs/>
-          <w:color w:val="000000"/>
-          <w:sz w:val="23"/>
-          <w:szCs w:val="23"/>
-        </w:rPr>
-        <w:t xml:space="preserve"> </w:t>
+          <w:color w:val="000000"/>
+          <w:sz w:val="23"/>
+          <w:szCs w:val="23"/>
+        </w:rPr>
+        <w:t>/L10/ Maximaler Datenumfang: 1 Datensatz pro Übertragung.</w:t>
       </w:r>
     </w:p>
     <w:p>
@@ -1331,42 +1184,396 @@
         <w:adjustRightInd w:val="0"/>
         <w:spacing w:after="0" w:line="240" w:lineRule="auto"/>
         <w:ind w:firstLine="708"/>
-      </w:pPr>
-      <w:r>
-        <w:rPr>
-          <w:rFonts w:ascii="Calibri" w:hAnsi="Calibri" w:cs="Calibri"/>
-          <w:color w:val="000000"/>
-          <w:sz w:val="23"/>
-          <w:szCs w:val="23"/>
-        </w:rPr>
-        <w:t xml:space="preserve">Hier werden Leistungen beschrieben, die zeit- und umfangsbezogen sind. Beispielsweise maximaler Datenumfang oder maximale Antwortzeiten bei Dialogen. </w:t>
-      </w:r>
-      <w:proofErr w:type="spellStart"/>
-      <w:r>
-        <w:rPr>
-          <w:rFonts w:ascii="Calibri" w:hAnsi="Calibri" w:cs="Calibri"/>
-          <w:color w:val="000000"/>
-          <w:sz w:val="23"/>
-          <w:szCs w:val="23"/>
-        </w:rPr>
-        <w:t>Referenzierung</w:t>
-      </w:r>
-      <w:proofErr w:type="spellEnd"/>
-      <w:r>
-        <w:rPr>
-          <w:rFonts w:ascii="Calibri" w:hAnsi="Calibri" w:cs="Calibri"/>
-          <w:color w:val="000000"/>
-          <w:sz w:val="23"/>
-          <w:szCs w:val="23"/>
-        </w:rPr>
-        <w:t>: /L10/</w:t>
+        <w:rPr>
+          <w:rFonts w:ascii="Calibri" w:hAnsi="Calibri" w:cs="Calibri"/>
+          <w:color w:val="000000"/>
+          <w:sz w:val="23"/>
+          <w:szCs w:val="23"/>
+        </w:rPr>
+      </w:pPr>
+      <w:r>
+        <w:rPr>
+          <w:rFonts w:ascii="Calibri" w:hAnsi="Calibri" w:cs="Calibri"/>
+          <w:color w:val="000000"/>
+          <w:sz w:val="23"/>
+          <w:szCs w:val="23"/>
+        </w:rPr>
+        <w:t>/L10/ Maximale Antwortzeit bei Dialogen: 1 Sekunde.</w:t>
+      </w:r>
+    </w:p>
+    <w:p>
+      <w:pPr>
+        <w:autoSpaceDE w:val="0"/>
+        <w:autoSpaceDN w:val="0"/>
+        <w:adjustRightInd w:val="0"/>
+        <w:spacing w:after="0" w:line="240" w:lineRule="auto"/>
+        <w:rPr>
+          <w:rFonts w:ascii="Calibri" w:hAnsi="Calibri" w:cs="Calibri"/>
+          <w:color w:val="000000"/>
+          <w:sz w:val="24"/>
+          <w:szCs w:val="24"/>
+        </w:rPr>
+      </w:pPr>
+    </w:p>
+    <w:p>
+      <w:pPr>
+        <w:autoSpaceDE w:val="0"/>
+        <w:autoSpaceDN w:val="0"/>
+        <w:adjustRightInd w:val="0"/>
+        <w:spacing w:after="0" w:line="240" w:lineRule="auto"/>
+        <w:rPr>
+          <w:rFonts w:ascii="Calibri" w:hAnsi="Calibri" w:cs="Calibri"/>
+          <w:color w:val="000000"/>
+          <w:sz w:val="23"/>
+          <w:szCs w:val="23"/>
+        </w:rPr>
+      </w:pPr>
+      <w:r>
+        <w:rPr>
+          <w:rFonts w:ascii="Calibri" w:hAnsi="Calibri" w:cs="Calibri"/>
+          <w:b/>
+          <w:bCs/>
+          <w:color w:val="000000"/>
+          <w:sz w:val="23"/>
+          <w:szCs w:val="23"/>
+        </w:rPr>
+        <w:t xml:space="preserve">7. Benutzeroberfläche </w:t>
+      </w:r>
+    </w:p>
+    <w:p>
+      <w:pPr>
+        <w:pStyle w:val="Listenabsatz"/>
+        <w:ind w:left="708"/>
+        <w:rPr>
+          <w:rFonts w:ascii="Calibri" w:hAnsi="Calibri" w:cs="Calibri"/>
+          <w:color w:val="000000"/>
+          <w:sz w:val="24"/>
+          <w:szCs w:val="24"/>
+        </w:rPr>
+      </w:pPr>
+      <w:r>
+        <w:rPr>
+          <w:rFonts w:ascii="Calibri" w:hAnsi="Calibri" w:cs="Calibri"/>
+          <w:color w:val="000000"/>
+          <w:sz w:val="23"/>
+          <w:szCs w:val="23"/>
+        </w:rPr>
+        <w:t>Die Benutzeroberfläche soll aus einem Fenster mit 2 Schaltflächen bestehen, diese sollen weitere Fenster öffnen um die Termin- oder Kontaktansicht aufzurufen.</w:t>
+      </w:r>
+    </w:p>
+    <w:p>
+      <w:pPr>
+        <w:autoSpaceDE w:val="0"/>
+        <w:autoSpaceDN w:val="0"/>
+        <w:adjustRightInd w:val="0"/>
+        <w:spacing w:after="0" w:line="240" w:lineRule="auto"/>
+        <w:rPr>
+          <w:rFonts w:ascii="Calibri" w:hAnsi="Calibri" w:cs="Calibri"/>
+          <w:color w:val="000000"/>
+          <w:sz w:val="23"/>
+          <w:szCs w:val="23"/>
+        </w:rPr>
+      </w:pPr>
+      <w:r>
+        <w:rPr>
+          <w:rFonts w:ascii="Calibri" w:hAnsi="Calibri" w:cs="Calibri"/>
+          <w:b/>
+          <w:bCs/>
+          <w:color w:val="000000"/>
+          <w:sz w:val="23"/>
+          <w:szCs w:val="23"/>
+        </w:rPr>
+        <w:t xml:space="preserve">8. Qualitäts-Zielbestimmungen </w:t>
       </w:r>
     </w:p>
     <w:p>
       <w:pPr>
         <w:pStyle w:val="Listenabsatz"/>
         <w:ind w:left="0"/>
-      </w:pPr>
+        <w:rPr>
+          <w:sz w:val="23"/>
+          <w:szCs w:val="23"/>
+        </w:rPr>
+      </w:pPr>
+      <w:r>
+        <w:rPr>
+          <w:rFonts w:ascii="Calibri" w:hAnsi="Calibri" w:cs="Calibri"/>
+          <w:color w:val="000000"/>
+          <w:sz w:val="23"/>
+          <w:szCs w:val="23"/>
+        </w:rPr>
+        <w:tab/>
+      </w:r>
+      <w:r>
+        <w:rPr>
+          <w:sz w:val="23"/>
+          <w:szCs w:val="23"/>
+        </w:rPr>
+        <w:t>Datenbank nach der dritten Normal-Form</w:t>
+      </w:r>
+    </w:p>
+    <w:p>
+      <w:pPr>
+        <w:pStyle w:val="Listenabsatz"/>
+        <w:ind w:left="0" w:firstLine="708"/>
+        <w:rPr>
+          <w:rFonts w:ascii="Calibri" w:hAnsi="Calibri" w:cs="Calibri"/>
+          <w:color w:val="000000"/>
+          <w:sz w:val="23"/>
+          <w:szCs w:val="23"/>
+        </w:rPr>
+      </w:pPr>
+      <w:r>
+        <w:rPr>
+          <w:sz w:val="23"/>
+          <w:szCs w:val="23"/>
+        </w:rPr>
+        <w:t>Das Projekt soll objektorientiert programmiert sein.</w:t>
+      </w:r>
+    </w:p>
+    <w:p>
+      <w:pPr>
+        <w:autoSpaceDE w:val="0"/>
+        <w:autoSpaceDN w:val="0"/>
+        <w:adjustRightInd w:val="0"/>
+        <w:spacing w:after="0" w:line="240" w:lineRule="auto"/>
+        <w:rPr>
+          <w:rFonts w:ascii="Calibri" w:hAnsi="Calibri" w:cs="Calibri"/>
+          <w:color w:val="000000"/>
+          <w:sz w:val="23"/>
+          <w:szCs w:val="23"/>
+        </w:rPr>
+      </w:pPr>
+      <w:r>
+        <w:rPr>
+          <w:rFonts w:ascii="Calibri" w:hAnsi="Calibri" w:cs="Calibri"/>
+          <w:b/>
+          <w:bCs/>
+          <w:color w:val="000000"/>
+          <w:sz w:val="23"/>
+          <w:szCs w:val="23"/>
+        </w:rPr>
+        <w:t xml:space="preserve">9. Globale Testszenarien </w:t>
+      </w:r>
+    </w:p>
+    <w:p>
+      <w:pPr>
+        <w:pStyle w:val="Listenabsatz"/>
+        <w:numPr>
+          <w:ilvl w:val="0"/>
+          <w:numId w:val="2"/>
+        </w:numPr>
+        <w:autoSpaceDE w:val="0"/>
+        <w:autoSpaceDN w:val="0"/>
+        <w:adjustRightInd w:val="0"/>
+        <w:spacing w:after="0" w:line="240" w:lineRule="auto"/>
+        <w:rPr>
+          <w:rFonts w:ascii="Calibri" w:hAnsi="Calibri" w:cs="Calibri"/>
+          <w:bCs/>
+          <w:color w:val="000000"/>
+          <w:sz w:val="23"/>
+          <w:szCs w:val="23"/>
+        </w:rPr>
+      </w:pPr>
+      <w:r>
+        <w:rPr>
+          <w:rFonts w:ascii="Calibri" w:hAnsi="Calibri" w:cs="Calibri"/>
+          <w:bCs/>
+          <w:color w:val="000000"/>
+          <w:sz w:val="23"/>
+          <w:szCs w:val="23"/>
+        </w:rPr>
+        <w:t>Tests:</w:t>
+      </w:r>
+    </w:p>
+    <w:p>
+      <w:pPr>
+        <w:autoSpaceDE w:val="0"/>
+        <w:autoSpaceDN w:val="0"/>
+        <w:adjustRightInd w:val="0"/>
+        <w:spacing w:after="0" w:line="240" w:lineRule="auto"/>
+        <w:ind w:left="720"/>
+        <w:rPr>
+          <w:rFonts w:ascii="Calibri" w:hAnsi="Calibri" w:cs="Calibri"/>
+          <w:bCs/>
+          <w:color w:val="000000"/>
+          <w:sz w:val="23"/>
+          <w:szCs w:val="23"/>
+        </w:rPr>
+      </w:pPr>
+      <w:r>
+        <w:rPr>
+          <w:rFonts w:ascii="Calibri" w:hAnsi="Calibri" w:cs="Calibri"/>
+          <w:bCs/>
+          <w:color w:val="000000"/>
+          <w:sz w:val="23"/>
+          <w:szCs w:val="23"/>
+        </w:rPr>
+        <w:t>Abfangen von Fehlern im Zugriff auf die Datenbank.</w:t>
+      </w:r>
+    </w:p>
+    <w:p>
+      <w:pPr>
+        <w:autoSpaceDE w:val="0"/>
+        <w:autoSpaceDN w:val="0"/>
+        <w:adjustRightInd w:val="0"/>
+        <w:spacing w:after="0" w:line="240" w:lineRule="auto"/>
+        <w:ind w:left="360"/>
+        <w:rPr>
+          <w:rFonts w:ascii="Calibri" w:hAnsi="Calibri" w:cs="Calibri"/>
+          <w:bCs/>
+          <w:color w:val="000000"/>
+          <w:sz w:val="23"/>
+          <w:szCs w:val="23"/>
+        </w:rPr>
+      </w:pPr>
+      <w:r>
+        <w:rPr>
+          <w:rFonts w:ascii="Calibri" w:hAnsi="Calibri" w:cs="Calibri"/>
+          <w:bCs/>
+          <w:color w:val="000000"/>
+          <w:sz w:val="23"/>
+          <w:szCs w:val="23"/>
+        </w:rPr>
+        <w:tab/>
+      </w:r>
+    </w:p>
+    <w:p>
+      <w:pPr>
+        <w:autoSpaceDE w:val="0"/>
+        <w:autoSpaceDN w:val="0"/>
+        <w:adjustRightInd w:val="0"/>
+        <w:spacing w:after="0" w:line="240" w:lineRule="auto"/>
+        <w:rPr>
+          <w:rFonts w:ascii="Calibri" w:hAnsi="Calibri" w:cs="Calibri"/>
+          <w:color w:val="000000"/>
+          <w:sz w:val="23"/>
+          <w:szCs w:val="23"/>
+        </w:rPr>
+      </w:pPr>
+      <w:r>
+        <w:rPr>
+          <w:rFonts w:ascii="Calibri" w:hAnsi="Calibri" w:cs="Calibri"/>
+          <w:b/>
+          <w:bCs/>
+          <w:color w:val="000000"/>
+          <w:sz w:val="23"/>
+          <w:szCs w:val="23"/>
+        </w:rPr>
+        <w:t xml:space="preserve">10. Entwicklungsumgebung </w:t>
+      </w:r>
+    </w:p>
+    <w:p>
+      <w:pPr>
+        <w:pStyle w:val="Listenabsatz"/>
+        <w:ind w:left="705"/>
+        <w:rPr>
+          <w:rFonts w:ascii="Calibri" w:hAnsi="Calibri" w:cs="Calibri"/>
+          <w:color w:val="000000"/>
+          <w:sz w:val="23"/>
+          <w:szCs w:val="23"/>
+        </w:rPr>
+      </w:pPr>
+      <w:r>
+        <w:rPr>
+          <w:rFonts w:ascii="Calibri" w:hAnsi="Calibri" w:cs="Calibri"/>
+          <w:color w:val="000000"/>
+          <w:sz w:val="23"/>
+          <w:szCs w:val="23"/>
+        </w:rPr>
+        <w:t>Microsoft Visual Studio</w:t>
+      </w:r>
+    </w:p>
+    <w:p>
+      <w:pPr>
+        <w:pStyle w:val="Listenabsatz"/>
+        <w:ind w:left="705"/>
+        <w:rPr>
+          <w:rFonts w:ascii="Calibri" w:hAnsi="Calibri" w:cs="Calibri"/>
+          <w:color w:val="000000"/>
+          <w:sz w:val="23"/>
+          <w:szCs w:val="23"/>
+        </w:rPr>
+      </w:pPr>
+      <w:r>
+        <w:rPr>
+          <w:rFonts w:ascii="Calibri" w:hAnsi="Calibri" w:cs="Calibri"/>
+          <w:color w:val="000000"/>
+          <w:sz w:val="23"/>
+          <w:szCs w:val="23"/>
+        </w:rPr>
+        <w:t>SQL-Datenbank</w:t>
+      </w:r>
+    </w:p>
+    <w:p>
+      <w:pPr>
+        <w:autoSpaceDE w:val="0"/>
+        <w:autoSpaceDN w:val="0"/>
+        <w:adjustRightInd w:val="0"/>
+        <w:spacing w:after="0" w:line="240" w:lineRule="auto"/>
+        <w:rPr>
+          <w:rFonts w:ascii="Calibri" w:hAnsi="Calibri" w:cs="Calibri"/>
+          <w:color w:val="000000"/>
+          <w:sz w:val="23"/>
+          <w:szCs w:val="23"/>
+        </w:rPr>
+      </w:pPr>
+      <w:r>
+        <w:rPr>
+          <w:rFonts w:ascii="Calibri" w:hAnsi="Calibri" w:cs="Calibri"/>
+          <w:b/>
+          <w:bCs/>
+          <w:color w:val="000000"/>
+          <w:sz w:val="23"/>
+          <w:szCs w:val="23"/>
+        </w:rPr>
+        <w:lastRenderedPageBreak/>
+        <w:t xml:space="preserve">11. Ergänzungen </w:t>
+      </w:r>
+    </w:p>
+    <w:p>
+      <w:pPr>
+        <w:autoSpaceDE w:val="0"/>
+        <w:autoSpaceDN w:val="0"/>
+        <w:adjustRightInd w:val="0"/>
+        <w:spacing w:after="0" w:line="240" w:lineRule="auto"/>
+        <w:rPr>
+          <w:rFonts w:ascii="Calibri" w:hAnsi="Calibri" w:cs="Calibri"/>
+          <w:color w:val="000000"/>
+          <w:sz w:val="23"/>
+          <w:szCs w:val="23"/>
+        </w:rPr>
+      </w:pPr>
+      <w:r>
+        <w:rPr>
+          <w:rFonts w:ascii="Calibri" w:hAnsi="Calibri" w:cs="Calibri"/>
+          <w:color w:val="000000"/>
+          <w:sz w:val="23"/>
+          <w:szCs w:val="23"/>
+        </w:rPr>
+        <w:t xml:space="preserve">Beschreibung von Anforderungen, die über die Punkte 1..10 hinausgehen. Beispielsweise die Installationsbedingungen für das Produkt. </w:t>
+      </w:r>
+    </w:p>
+    <w:p>
+      <w:pPr>
+        <w:rPr>
+          <w:rFonts w:ascii="Calibri" w:hAnsi="Calibri" w:cs="Calibri"/>
+          <w:color w:val="000000"/>
+          <w:sz w:val="23"/>
+          <w:szCs w:val="23"/>
+        </w:rPr>
+      </w:pPr>
+      <w:r>
+        <w:rPr>
+          <w:rFonts w:ascii="Calibri" w:hAnsi="Calibri" w:cs="Calibri"/>
+          <w:color w:val="000000"/>
+          <w:sz w:val="23"/>
+          <w:szCs w:val="23"/>
+        </w:rPr>
+        <w:t>Außerdem ist es sinnvoll, die verwendeten bisher Fachbegriffe zu definieren, um Missverständnisse zu vermeiden.</w:t>
+      </w:r>
+      <w:bookmarkStart w:id="0" w:name="_GoBack"/>
+      <w:bookmarkEnd w:id="0"/>
     </w:p>
     <w:sectPr>
       <w:pgSz w:w="11906" w:h="17338"/>
@@ -1495,6 +1702,18 @@
   </w:abstractNum>
   <w:num w:numId="1">
     <w:abstractNumId w:val="0"/>
+  </w:num>
+  <w:num w:numId="2">
+    <w:abstractNumId w:val="0"/>
+    <w:lvlOverride w:ilvl="0"/>
+    <w:lvlOverride w:ilvl="1"/>
+    <w:lvlOverride w:ilvl="2"/>
+    <w:lvlOverride w:ilvl="3"/>
+    <w:lvlOverride w:ilvl="4"/>
+    <w:lvlOverride w:ilvl="5"/>
+    <w:lvlOverride w:ilvl="6"/>
+    <w:lvlOverride w:ilvl="7"/>
+    <w:lvlOverride w:ilvl="8"/>
   </w:num>
 </w:numbering>
 </file>
@@ -1658,6 +1877,7 @@
   <w:style w:type="paragraph" w:default="1" w:styleId="Standard">
     <w:name w:val="Normal"/>
     <w:qFormat/>
+    <w:rsid w:val="00E67FA9"/>
   </w:style>
   <w:style w:type="character" w:default="1" w:styleId="Absatz-Standardschriftart">
     <w:name w:val="Default Paragraph Font"/>
@@ -1884,6 +2104,7 @@
   <w:style w:type="paragraph" w:default="1" w:styleId="Standard">
     <w:name w:val="Normal"/>
     <w:qFormat/>
+    <w:rsid w:val="00E67FA9"/>
   </w:style>
   <w:style w:type="character" w:default="1" w:styleId="Absatz-Standardschriftart">
     <w:name w:val="Default Paragraph Font"/>

</xml_diff>